<commit_message>
core recall update 0.3
</commit_message>
<xml_diff>
--- a/Core Recall.docx
+++ b/Core Recall.docx
@@ -1126,109 +1126,903 @@
         </w:rPr>
         <w:t xml:space="preserve"> </w:t>
       </w:r>
+    </w:p>
+    <w:p>
+      <w:r>
+        <w:t xml:space="preserve">JDK </w:t>
+      </w:r>
+      <w:r>
+        <w:rPr>
+          <w:rFonts w:hint="eastAsia"/>
+        </w:rPr>
+        <w:t>全部</w:t>
+      </w:r>
+      <w:r>
+        <w:rPr>
+          <w:rFonts w:hint="eastAsia"/>
+        </w:rPr>
+        <w:t>Java</w:t>
+      </w:r>
+      <w:r>
+        <w:rPr>
+          <w:rFonts w:hint="eastAsia"/>
+        </w:rPr>
+        <w:t>需要的</w:t>
+      </w:r>
+      <w:r>
+        <w:rPr>
+          <w:rFonts w:hint="eastAsia"/>
+        </w:rPr>
+        <w:t>jar</w:t>
+      </w:r>
+      <w:r>
+        <w:rPr>
+          <w:rFonts w:hint="eastAsia"/>
+        </w:rPr>
+        <w:t>包，包含</w:t>
+      </w:r>
+      <w:r>
+        <w:rPr>
+          <w:rFonts w:hint="eastAsia"/>
+        </w:rPr>
+        <w:t>J</w:t>
+      </w:r>
+      <w:r>
+        <w:t>RE JVM</w:t>
+      </w:r>
+    </w:p>
+    <w:p>
+      <w:r>
+        <w:t>JRE</w:t>
+      </w:r>
+      <w:r>
+        <w:rPr>
+          <w:rFonts w:hint="eastAsia"/>
+        </w:rPr>
+        <w:t>包含</w:t>
+      </w:r>
+      <w:r>
+        <w:rPr>
+          <w:rFonts w:hint="eastAsia"/>
+        </w:rPr>
+        <w:t>J</w:t>
+      </w:r>
+      <w:r>
+        <w:t>VM</w:t>
+      </w:r>
+      <w:r>
+        <w:rPr>
+          <w:rFonts w:hint="eastAsia"/>
+        </w:rPr>
+        <w:t>，</w:t>
+      </w:r>
+      <w:r>
+        <w:rPr>
+          <w:rFonts w:hint="eastAsia"/>
+        </w:rPr>
+        <w:t>java</w:t>
+      </w:r>
+      <w:r>
+        <w:rPr>
+          <w:rFonts w:hint="eastAsia"/>
+        </w:rPr>
+        <w:t>运行时</w:t>
+      </w:r>
+      <w:r>
+        <w:rPr>
+          <w:rFonts w:hint="eastAsia"/>
+        </w:rPr>
+        <w:t>A</w:t>
+      </w:r>
+      <w:r>
+        <w:t>PI</w:t>
+      </w:r>
+    </w:p>
+    <w:p>
+      <w:r>
+        <w:t>JVM</w:t>
+      </w:r>
+      <w:r>
+        <w:rPr>
+          <w:rFonts w:hint="eastAsia"/>
+        </w:rPr>
+        <w:t>代码执行器，只能读取</w:t>
+      </w:r>
+      <w:r>
+        <w:rPr>
+          <w:rFonts w:hint="eastAsia"/>
+        </w:rPr>
+        <w:t>class</w:t>
+      </w:r>
+      <w:r>
+        <w:rPr>
+          <w:rFonts w:hint="eastAsia"/>
+        </w:rPr>
+        <w:t>文件进行编码</w:t>
+      </w:r>
+    </w:p>
+    <w:p/>
+    <w:p>
+      <w:r>
+        <w:t>JVM</w:t>
+      </w:r>
+      <w:r>
+        <w:rPr>
+          <w:rFonts w:hint="eastAsia"/>
+        </w:rPr>
+        <w:t>（虚拟机）</w:t>
+      </w:r>
+    </w:p>
+    <w:p>
+      <w:r>
+        <w:t>J</w:t>
+      </w:r>
+      <w:r>
+        <w:rPr>
+          <w:rFonts w:hint="eastAsia"/>
+        </w:rPr>
+        <w:t>ava</w:t>
+      </w:r>
+      <w:r>
+        <w:rPr>
+          <w:rFonts w:hint="eastAsia"/>
+        </w:rPr>
+        <w:t>通过直接指针访问</w:t>
+      </w:r>
+    </w:p>
+    <w:p>
+      <w:r>
+        <w:rPr>
+          <w:noProof/>
+        </w:rPr>
+        <w:lastRenderedPageBreak/>
+        <w:drawing>
+          <wp:inline distT="0" distB="0" distL="0" distR="0" wp14:anchorId="2DC8D29F" wp14:editId="7EE541FD">
+            <wp:extent cx="4091050" cy="1647645"/>
+            <wp:effectExtent l="0" t="0" r="5080" b="0"/>
+            <wp:docPr id="1" name="Picture 1"/>
+            <wp:cNvGraphicFramePr>
+              <a:graphicFrameLocks xmlns:a="http://schemas.openxmlformats.org/drawingml/2006/main" noChangeAspect="1"/>
+            </wp:cNvGraphicFramePr>
+            <a:graphic xmlns:a="http://schemas.openxmlformats.org/drawingml/2006/main">
+              <a:graphicData uri="http://schemas.openxmlformats.org/drawingml/2006/picture">
+                <pic:pic xmlns:pic="http://schemas.openxmlformats.org/drawingml/2006/picture">
+                  <pic:nvPicPr>
+                    <pic:cNvPr id="1" name=""/>
+                    <pic:cNvPicPr/>
+                  </pic:nvPicPr>
+                  <pic:blipFill>
+                    <a:blip r:embed="rId7"/>
+                    <a:stretch>
+                      <a:fillRect/>
+                    </a:stretch>
+                  </pic:blipFill>
+                  <pic:spPr>
+                    <a:xfrm>
+                      <a:off x="0" y="0"/>
+                      <a:ext cx="4140216" cy="1667446"/>
+                    </a:xfrm>
+                    <a:prstGeom prst="rect">
+                      <a:avLst/>
+                    </a:prstGeom>
+                  </pic:spPr>
+                </pic:pic>
+              </a:graphicData>
+            </a:graphic>
+          </wp:inline>
+        </w:drawing>
+      </w:r>
+    </w:p>
+    <w:p>
+      <w:proofErr w:type="spellStart"/>
+      <w:r>
+        <w:t>J</w:t>
+      </w:r>
+      <w:r>
+        <w:rPr>
+          <w:rFonts w:hint="eastAsia"/>
+        </w:rPr>
+        <w:t>vm</w:t>
+      </w:r>
+      <w:proofErr w:type="spellEnd"/>
+      <w:r>
+        <w:rPr>
+          <w:rFonts w:hint="eastAsia"/>
+        </w:rPr>
+        <w:t>两种启动模式：</w:t>
+      </w:r>
+    </w:p>
+    <w:p>
+      <w:r>
+        <w:t xml:space="preserve">Client: </w:t>
+      </w:r>
+      <w:r>
+        <w:rPr>
+          <w:rFonts w:hint="eastAsia"/>
+        </w:rPr>
+        <w:t>本地的客户端程序，单机版程序，这种程序启动快运行慢，占用内存小</w:t>
+      </w:r>
+    </w:p>
+    <w:p>
+      <w:r>
+        <w:t>S</w:t>
+      </w:r>
+      <w:r>
+        <w:rPr>
+          <w:rFonts w:hint="eastAsia"/>
+        </w:rPr>
+        <w:t>erver</w:t>
+      </w:r>
+      <w:r>
+        <w:rPr>
+          <w:rFonts w:hint="eastAsia"/>
+        </w:rPr>
+        <w:t>：服务器模式，启动速度慢，运行快，占用内存大</w:t>
+      </w:r>
+    </w:p>
+    <w:p>
+      <w:pPr>
+        <w:rPr>
+          <w:rFonts w:hint="eastAsia"/>
+        </w:rPr>
+      </w:pPr>
+      <w:r>
+        <w:rPr>
+          <w:rFonts w:hint="eastAsia"/>
+        </w:rPr>
+        <w:t>具体配置在</w:t>
+      </w:r>
+      <w:proofErr w:type="spellStart"/>
+      <w:r>
+        <w:t>jdk</w:t>
+      </w:r>
+      <w:proofErr w:type="spellEnd"/>
+      <w:r>
+        <w:t>/</w:t>
+      </w:r>
+      <w:proofErr w:type="spellStart"/>
+      <w:r>
+        <w:t>jre</w:t>
+      </w:r>
+      <w:proofErr w:type="spellEnd"/>
+      <w:r>
+        <w:t>/</w:t>
+      </w:r>
+      <w:r>
+        <w:t>lib/</w:t>
+      </w:r>
+      <w:proofErr w:type="spellStart"/>
+      <w:r>
+        <w:t>jvm.cfg</w:t>
+      </w:r>
+      <w:proofErr w:type="spellEnd"/>
+      <w:r>
+        <w:rPr>
+          <w:rFonts w:hint="eastAsia"/>
+        </w:rPr>
+        <w:t>中存在</w:t>
+      </w:r>
+    </w:p>
+    <w:p>
+      <w:r>
+        <w:t>H</w:t>
+      </w:r>
+      <w:r>
+        <w:rPr>
+          <w:rFonts w:hint="eastAsia"/>
+        </w:rPr>
+        <w:t>ot</w:t>
+      </w:r>
+      <w:r>
+        <w:t>spot VM</w:t>
+      </w:r>
+      <w:r>
+        <w:t xml:space="preserve"> </w:t>
+      </w:r>
       <w:bookmarkStart w:id="0" w:name="_GoBack"/>
       <w:bookmarkEnd w:id="0"/>
     </w:p>
     <w:p>
       <w:r>
-        <w:t xml:space="preserve">JDK </w:t>
-      </w:r>
-      <w:r>
-        <w:rPr>
-          <w:rFonts w:hint="eastAsia"/>
-        </w:rPr>
-        <w:t>全部</w:t>
-      </w:r>
-      <w:r>
-        <w:rPr>
-          <w:rFonts w:hint="eastAsia"/>
-        </w:rPr>
+        <w:rPr>
+          <w:rFonts w:hint="eastAsia"/>
+        </w:rPr>
+        <w:t>目前的</w:t>
+      </w:r>
+      <w:proofErr w:type="spellStart"/>
+      <w:r>
+        <w:rPr>
+          <w:rFonts w:hint="eastAsia"/>
+        </w:rPr>
+        <w:t>jvm</w:t>
+      </w:r>
+      <w:proofErr w:type="spellEnd"/>
+      <w:r>
+        <w:rPr>
+          <w:rFonts w:hint="eastAsia"/>
+        </w:rPr>
+        <w:t>，都是采用</w:t>
+      </w:r>
+      <w:r>
+        <w:rPr>
+          <w:rFonts w:hint="eastAsia"/>
+        </w:rPr>
+        <w:t>hotspot</w:t>
+      </w:r>
+      <w:r>
+        <w:t xml:space="preserve"> </w:t>
+      </w:r>
+      <w:proofErr w:type="spellStart"/>
+      <w:r>
+        <w:rPr>
+          <w:rFonts w:hint="eastAsia"/>
+        </w:rPr>
+        <w:t>vm</w:t>
+      </w:r>
+      <w:proofErr w:type="spellEnd"/>
+      <w:r>
+        <w:rPr>
+          <w:rFonts w:hint="eastAsia"/>
+        </w:rPr>
+        <w:t>虚拟机</w:t>
+      </w:r>
+      <w:r>
+        <w:rPr>
+          <w:rFonts w:hint="eastAsia"/>
+        </w:rPr>
+        <w:t>。用来替代</w:t>
+      </w:r>
+      <w:r>
+        <w:rPr>
+          <w:rFonts w:hint="eastAsia"/>
+        </w:rPr>
+        <w:t>J</w:t>
+      </w:r>
+      <w:r>
+        <w:t>IT</w:t>
+      </w:r>
+      <w:r>
+        <w:rPr>
+          <w:rFonts w:hint="eastAsia"/>
+        </w:rPr>
+        <w:t>（</w:t>
+      </w:r>
+      <w:r>
+        <w:rPr>
+          <w:rFonts w:hint="eastAsia"/>
+        </w:rPr>
+        <w:t>Just</w:t>
+      </w:r>
+      <w:r>
+        <w:t xml:space="preserve"> </w:t>
+      </w:r>
+      <w:r>
+        <w:rPr>
+          <w:rFonts w:hint="eastAsia"/>
+        </w:rPr>
+        <w:t>in</w:t>
+      </w:r>
+      <w:r>
+        <w:t xml:space="preserve"> </w:t>
+      </w:r>
+      <w:r>
+        <w:rPr>
+          <w:rFonts w:hint="eastAsia"/>
+        </w:rPr>
+        <w:t>time</w:t>
+      </w:r>
+      <w:r>
+        <w:rPr>
+          <w:rFonts w:hint="eastAsia"/>
+        </w:rPr>
+        <w:t>，即时编译），提高运行。</w:t>
+      </w:r>
+    </w:p>
+    <w:p>
+      <w:r>
+        <w:t>J</w:t>
+      </w:r>
+      <w:r>
+        <w:rPr>
+          <w:rFonts w:hint="eastAsia"/>
+        </w:rPr>
+        <w:t>ava</w:t>
+      </w:r>
+      <w:r>
+        <w:rPr>
+          <w:rFonts w:hint="eastAsia"/>
+        </w:rPr>
+        <w:t>起初将原代码编译为</w:t>
+      </w:r>
+      <w:r>
+        <w:rPr>
+          <w:rFonts w:hint="eastAsia"/>
+        </w:rPr>
+        <w:t>class</w:t>
+      </w:r>
+      <w:r>
+        <w:rPr>
+          <w:rFonts w:hint="eastAsia"/>
+        </w:rPr>
+        <w:t>在虚拟机运行，速度慢。</w:t>
+      </w:r>
+    </w:p>
+    <w:p>
+      <w:r>
+        <w:t>H</w:t>
+      </w:r>
+      <w:r>
+        <w:rPr>
+          <w:rFonts w:hint="eastAsia"/>
+        </w:rPr>
+        <w:t>otspot</w:t>
+      </w:r>
+      <w:r>
+        <w:rPr>
+          <w:rFonts w:hint="eastAsia"/>
+        </w:rPr>
+        <w:t>将常用的部分代码编译为</w:t>
+      </w:r>
+      <w:r>
+        <w:rPr>
+          <w:rFonts w:hint="eastAsia"/>
+        </w:rPr>
+        <w:t>native</w:t>
+      </w:r>
+      <w:r>
+        <w:rPr>
+          <w:rFonts w:hint="eastAsia"/>
+        </w:rPr>
+        <w:t>代码，</w:t>
+      </w:r>
+      <w:r>
+        <w:rPr>
+          <w:rFonts w:hint="eastAsia"/>
+        </w:rPr>
+        <w:t>速度快</w:t>
+      </w:r>
+      <w:r>
+        <w:rPr>
+          <w:rFonts w:hint="eastAsia"/>
+        </w:rPr>
+        <w:t>。</w:t>
+      </w:r>
+    </w:p>
+    <w:p>
+      <w:proofErr w:type="spellStart"/>
+      <w:r>
+        <w:t>H</w:t>
+      </w:r>
+      <w:r>
+        <w:rPr>
+          <w:rFonts w:hint="eastAsia"/>
+        </w:rPr>
+        <w:t>otsopt</w:t>
+      </w:r>
+      <w:proofErr w:type="spellEnd"/>
+      <w:r>
+        <w:rPr>
+          <w:rFonts w:hint="eastAsia"/>
+        </w:rPr>
+        <w:t>属于</w:t>
+      </w:r>
+      <w:r>
+        <w:rPr>
+          <w:rFonts w:hint="eastAsia"/>
+        </w:rPr>
+        <w:t>动态</w:t>
+      </w:r>
+      <w:r>
+        <w:rPr>
+          <w:rFonts w:hint="eastAsia"/>
+        </w:rPr>
+        <w:t>编译。</w:t>
+      </w:r>
+    </w:p>
+    <w:p>
+      <w:r>
+        <w:rPr>
+          <w:rFonts w:hint="eastAsia"/>
+        </w:rPr>
+        <w:t>错误</w:t>
+      </w:r>
+      <w:proofErr w:type="spellStart"/>
+      <w:r>
+        <w:t>J</w:t>
+      </w:r>
+      <w:r>
+        <w:rPr>
+          <w:rFonts w:hint="eastAsia"/>
+        </w:rPr>
+        <w:t>vm</w:t>
+      </w:r>
+      <w:proofErr w:type="spellEnd"/>
+      <w:r>
+        <w:rPr>
+          <w:rFonts w:hint="eastAsia"/>
+        </w:rPr>
+        <w:t>在</w:t>
+      </w:r>
+      <w:r>
+        <w:rPr>
+          <w:rFonts w:hint="eastAsia"/>
+        </w:rPr>
+        <w:t>每次运行</w:t>
+      </w:r>
+      <w:r>
+        <w:rPr>
+          <w:rFonts w:hint="eastAsia"/>
+        </w:rPr>
+        <w:t>的时候，会读取</w:t>
+      </w:r>
+      <w:r>
+        <w:rPr>
+          <w:rFonts w:hint="eastAsia"/>
+        </w:rPr>
+        <w:t>J</w:t>
+      </w:r>
+      <w:r>
+        <w:t>RE</w:t>
+      </w:r>
+      <w:r>
+        <w:rPr>
+          <w:rFonts w:hint="eastAsia"/>
+        </w:rPr>
+        <w:t>所有代码编译成本地代码</w:t>
+      </w:r>
+      <w:r>
+        <w:rPr>
+          <w:rFonts w:hint="eastAsia"/>
+        </w:rPr>
+        <w:t>（字节码）</w:t>
+      </w:r>
+      <w:r>
+        <w:rPr>
+          <w:rFonts w:hint="eastAsia"/>
+        </w:rPr>
+        <w:t>。然后你编写的代码会被</w:t>
+      </w:r>
+      <w:r>
+        <w:rPr>
+          <w:rFonts w:hint="eastAsia"/>
+        </w:rPr>
+        <w:t>J</w:t>
+      </w:r>
+      <w:r>
+        <w:t>IT</w:t>
+      </w:r>
+      <w:r>
+        <w:rPr>
+          <w:rFonts w:hint="eastAsia"/>
+        </w:rPr>
+        <w:t>即时编译成本地代码</w:t>
+      </w:r>
+      <w:r>
+        <w:rPr>
+          <w:rFonts w:hint="eastAsia"/>
+        </w:rPr>
+        <w:t>（编译器）。</w:t>
+      </w:r>
+    </w:p>
+    <w:p/>
+    <w:p>
+      <w:r>
+        <w:rPr>
+          <w:rFonts w:hint="eastAsia"/>
+        </w:rPr>
+        <w:t>计算机不能直接理解编译高级语言，只能执行机器语言，所以必须将高级语言翻译成机器语言在执行。</w:t>
+      </w:r>
+    </w:p>
+    <w:p>
+      <w:r>
+        <w:rPr>
+          <w:rFonts w:hint="eastAsia"/>
+        </w:rPr>
+        <w:t>编译器</w:t>
+      </w:r>
+    </w:p>
+    <w:p>
+      <w:r>
         <w:t>Java</w:t>
       </w:r>
       <w:r>
         <w:rPr>
           <w:rFonts w:hint="eastAsia"/>
         </w:rPr>
-        <w:t>需要的</w:t>
-      </w:r>
-      <w:r>
-        <w:rPr>
-          <w:rFonts w:hint="eastAsia"/>
-        </w:rPr>
-        <w:t>jar</w:t>
-      </w:r>
-      <w:r>
-        <w:rPr>
-          <w:rFonts w:hint="eastAsia"/>
-        </w:rPr>
-        <w:t>包，包含</w:t>
-      </w:r>
-      <w:r>
-        <w:rPr>
-          <w:rFonts w:hint="eastAsia"/>
-        </w:rPr>
+        <w:t>源代码编译成</w:t>
+      </w:r>
+      <w:r>
+        <w:rPr>
+          <w:rFonts w:hint="eastAsia"/>
+        </w:rPr>
+        <w:t>class</w:t>
+      </w:r>
+      <w:r>
+        <w:rPr>
+          <w:rFonts w:hint="eastAsia"/>
+        </w:rPr>
+        <w:t>字节码文件。</w:t>
+      </w:r>
+    </w:p>
+    <w:p>
+      <w:r>
+        <w:rPr>
+          <w:rFonts w:hint="eastAsia"/>
+        </w:rPr>
+        <w:t>解释器</w:t>
+      </w:r>
+    </w:p>
+    <w:p>
+      <w:r>
+        <w:rPr>
+          <w:rFonts w:hint="eastAsia"/>
+        </w:rPr>
+        <w:t>用来解释</w:t>
+      </w:r>
+      <w:r>
+        <w:rPr>
+          <w:rFonts w:hint="eastAsia"/>
+        </w:rPr>
+        <w:t>class</w:t>
+      </w:r>
+      <w:r>
+        <w:rPr>
+          <w:rFonts w:hint="eastAsia"/>
+        </w:rPr>
+        <w:t>字节码文件。</w:t>
+      </w:r>
+    </w:p>
+    <w:p>
+      <w:r>
+        <w:rPr>
+          <w:rFonts w:hint="eastAsia"/>
+        </w:rPr>
+        <w:t>I</w:t>
+      </w:r>
+      <w:r>
+        <w:rPr>
+          <w:rFonts w:hint="eastAsia"/>
+        </w:rPr>
+        <w:t>解释型语言</w:t>
+      </w:r>
+    </w:p>
+    <w:p>
+      <w:r>
         <w:t>J</w:t>
       </w:r>
       <w:r>
-        <w:t>RE JVM</w:t>
-      </w:r>
-    </w:p>
-    <w:p>
-      <w:r>
-        <w:t>JRE</w:t>
-      </w:r>
-      <w:r>
-        <w:rPr>
-          <w:rFonts w:hint="eastAsia"/>
-        </w:rPr>
-        <w:t>包含</w:t>
-      </w:r>
-      <w:r>
-        <w:rPr>
-          <w:rFonts w:hint="eastAsia"/>
-        </w:rPr>
-        <w:t>J</w:t>
-      </w:r>
-      <w:r>
-        <w:t>VM</w:t>
-      </w:r>
-      <w:r>
-        <w:rPr>
-          <w:rFonts w:hint="eastAsia"/>
-        </w:rPr>
-        <w:t>，</w:t>
-      </w:r>
-      <w:r>
-        <w:rPr>
-          <w:rFonts w:hint="eastAsia"/>
-        </w:rPr>
-        <w:t>java</w:t>
-      </w:r>
-      <w:r>
-        <w:rPr>
-          <w:rFonts w:hint="eastAsia"/>
-        </w:rPr>
-        <w:t>运行时</w:t>
-      </w:r>
-      <w:r>
-        <w:rPr>
-          <w:rFonts w:hint="eastAsia"/>
-        </w:rPr>
-        <w:t>A</w:t>
-      </w:r>
-      <w:r>
-        <w:t>PI</w:t>
-      </w:r>
-    </w:p>
-    <w:p>
-      <w:r>
-        <w:t>JVM</w:t>
-      </w:r>
-      <w:r>
-        <w:rPr>
-          <w:rFonts w:hint="eastAsia"/>
-        </w:rPr>
-        <w:t>代码执行器，只能读取</w:t>
+        <w:rPr>
+          <w:rFonts w:hint="eastAsia"/>
+        </w:rPr>
+        <w:t>ava</w:t>
+      </w:r>
+      <w:r>
+        <w:rPr>
+          <w:rFonts w:hint="eastAsia"/>
+        </w:rPr>
+        <w:t>是解释型语言，在运行时编译，再由专门的解释器执行。每执行一次，就会编译一次，效率低下。</w:t>
+      </w:r>
+    </w:p>
+    <w:p>
+      <w:r>
+        <w:rPr>
+          <w:rFonts w:hint="eastAsia"/>
+        </w:rPr>
+        <w:t>优点是可以在各大平台执行。</w:t>
+      </w:r>
+    </w:p>
+    <w:p>
+      <w:pPr>
+        <w:rPr>
+          <w:rFonts w:hint="eastAsia"/>
+        </w:rPr>
+      </w:pPr>
+      <w:r>
+        <w:rPr>
+          <w:rFonts w:hint="eastAsia"/>
+        </w:rPr>
+        <w:lastRenderedPageBreak/>
+        <w:t>缺点是需要解释环境（安装</w:t>
+      </w:r>
+      <w:proofErr w:type="spellStart"/>
+      <w:r>
+        <w:rPr>
+          <w:rFonts w:hint="eastAsia"/>
+        </w:rPr>
+        <w:t>jvm</w:t>
+      </w:r>
+      <w:proofErr w:type="spellEnd"/>
+      <w:r>
+        <w:rPr>
+          <w:rFonts w:hint="eastAsia"/>
+        </w:rPr>
+        <w:t>），运行慢。</w:t>
+      </w:r>
+    </w:p>
+    <w:p>
+      <w:r>
+        <w:t>II</w:t>
+      </w:r>
+      <w:r>
+        <w:rPr>
+          <w:rFonts w:hint="eastAsia"/>
+        </w:rPr>
+        <w:t>编译型语言</w:t>
+      </w:r>
+    </w:p>
+    <w:p>
+      <w:r>
+        <w:rPr>
+          <w:rFonts w:hint="eastAsia"/>
+        </w:rPr>
+        <w:t>编写的程序在运行之前，需要通过编译器将代码</w:t>
+      </w:r>
+      <w:r>
+        <w:rPr>
+          <w:rFonts w:hint="eastAsia"/>
+        </w:rPr>
+        <w:t>编译</w:t>
+      </w:r>
+      <w:r>
+        <w:rPr>
+          <w:rFonts w:hint="eastAsia"/>
+        </w:rPr>
+        <w:t>成机器语言，然后由操作系统执行。</w:t>
+      </w:r>
+    </w:p>
+    <w:p>
+      <w:r>
+        <w:rPr>
+          <w:rFonts w:hint="eastAsia"/>
+        </w:rPr>
+        <w:t>编译和执行是分开的，但不能跨平台。</w:t>
+      </w:r>
+    </w:p>
+    <w:p>
+      <w:r>
+        <w:rPr>
+          <w:rFonts w:hint="eastAsia"/>
+        </w:rPr>
+        <w:t>例如</w:t>
+      </w:r>
+      <w:r>
+        <w:rPr>
+          <w:rFonts w:hint="eastAsia"/>
+        </w:rPr>
+        <w:t>C</w:t>
+      </w:r>
+      <w:r>
+        <w:rPr>
+          <w:rFonts w:hint="eastAsia"/>
+        </w:rPr>
+        <w:t>编译成</w:t>
+      </w:r>
+      <w:r>
+        <w:rPr>
+          <w:rFonts w:hint="eastAsia"/>
+        </w:rPr>
+        <w:t>exe</w:t>
+      </w:r>
+      <w:r>
+        <w:rPr>
+          <w:rFonts w:hint="eastAsia"/>
+        </w:rPr>
+        <w:t>，在</w:t>
+      </w:r>
+      <w:r>
+        <w:rPr>
+          <w:rFonts w:hint="eastAsia"/>
+        </w:rPr>
+        <w:t>windows</w:t>
+      </w:r>
+      <w:r>
+        <w:rPr>
+          <w:rFonts w:hint="eastAsia"/>
+        </w:rPr>
+        <w:t>可以执行。在其他系统就需要重新编写了。</w:t>
+      </w:r>
+    </w:p>
+    <w:p>
+      <w:r>
+        <w:rPr>
+          <w:rFonts w:hint="eastAsia"/>
+        </w:rPr>
+        <w:t>优点：运行快，同环境对环境要求低</w:t>
+      </w:r>
+    </w:p>
+    <w:p>
+      <w:r>
+        <w:rPr>
+          <w:rFonts w:hint="eastAsia"/>
+        </w:rPr>
+        <w:t>确定：无法移植。（硬伤）</w:t>
+      </w:r>
+    </w:p>
+    <w:p>
+      <w:r>
+        <w:t>III</w:t>
+      </w:r>
+      <w:r>
+        <w:rPr>
+          <w:rFonts w:hint="eastAsia"/>
+        </w:rPr>
+        <w:t>动态编译</w:t>
+      </w:r>
+    </w:p>
+    <w:p>
+      <w:r>
+        <w:t>Hotspot VM</w:t>
+      </w:r>
+      <w:r>
+        <w:rPr>
+          <w:rFonts w:hint="eastAsia"/>
+        </w:rPr>
+        <w:t>对字节码的编译不是在程序运行之前，而是在程序运行过程中。</w:t>
+      </w:r>
+    </w:p>
+    <w:p>
+      <w:pPr>
+        <w:rPr>
+          <w:rFonts w:hint="eastAsia"/>
+        </w:rPr>
+      </w:pPr>
+      <w:r>
+        <w:t>Hotspot VM</w:t>
+      </w:r>
+      <w:r>
+        <w:rPr>
+          <w:rFonts w:hint="eastAsia"/>
+        </w:rPr>
+        <w:t>有一个监视器（</w:t>
+      </w:r>
+      <w:r>
+        <w:rPr>
+          <w:rFonts w:hint="eastAsia"/>
+        </w:rPr>
+        <w:t>profile</w:t>
+      </w:r>
+      <w:r>
+        <w:t xml:space="preserve"> </w:t>
+      </w:r>
+      <w:r>
+        <w:rPr>
+          <w:rFonts w:hint="eastAsia"/>
+        </w:rPr>
+        <w:t>monitor</w:t>
+      </w:r>
+      <w:proofErr w:type="gramStart"/>
+      <w:r>
+        <w:rPr>
+          <w:rFonts w:hint="eastAsia"/>
+        </w:rPr>
+        <w:t>）</w:t>
+      </w:r>
+      <w:r>
+        <w:t>,</w:t>
+      </w:r>
+      <w:r>
+        <w:rPr>
+          <w:rFonts w:hint="eastAsia"/>
+        </w:rPr>
+        <w:t>用来监视运行状况</w:t>
+      </w:r>
+      <w:proofErr w:type="gramEnd"/>
+      <w:r>
+        <w:rPr>
+          <w:rFonts w:hint="eastAsia"/>
+        </w:rPr>
+        <w:t>。</w:t>
+      </w:r>
+    </w:p>
+    <w:p>
+      <w:r>
+        <w:t>Java</w:t>
+      </w:r>
+      <w:r>
+        <w:rPr>
+          <w:rFonts w:hint="eastAsia"/>
+        </w:rPr>
+        <w:t>字节码（</w:t>
       </w:r>
       <w:r>
         <w:rPr>
@@ -1240,403 +2034,145 @@
         <w:rPr>
           <w:rFonts w:hint="eastAsia"/>
         </w:rPr>
-        <w:t>文件进行编码</w:t>
-      </w:r>
-    </w:p>
-    <w:p/>
-    <w:p>
-      <w:r>
-        <w:t>JVM</w:t>
-      </w:r>
-      <w:r>
-        <w:rPr>
-          <w:rFonts w:hint="eastAsia"/>
-        </w:rPr>
-        <w:t>（虚拟机）</w:t>
-      </w:r>
-    </w:p>
-    <w:p>
-      <w:r>
-        <w:rPr>
-          <w:rFonts w:hint="eastAsia"/>
-        </w:rPr>
-        <w:t>目前的</w:t>
-      </w:r>
-      <w:proofErr w:type="spellStart"/>
-      <w:r>
-        <w:rPr>
-          <w:rFonts w:hint="eastAsia"/>
-        </w:rPr>
-        <w:t>jvm</w:t>
-      </w:r>
-      <w:proofErr w:type="spellEnd"/>
-      <w:r>
-        <w:rPr>
-          <w:rFonts w:hint="eastAsia"/>
-        </w:rPr>
-        <w:t>，都是采用</w:t>
-      </w:r>
-      <w:r>
-        <w:rPr>
-          <w:rFonts w:hint="eastAsia"/>
-        </w:rPr>
-        <w:t>hotspot</w:t>
-      </w:r>
-      <w:r>
-        <w:t xml:space="preserve"> </w:t>
-      </w:r>
-      <w:proofErr w:type="spellStart"/>
-      <w:r>
-        <w:rPr>
-          <w:rFonts w:hint="eastAsia"/>
-        </w:rPr>
-        <w:t>vm</w:t>
-      </w:r>
-      <w:proofErr w:type="spellEnd"/>
-      <w:r>
-        <w:rPr>
-          <w:rFonts w:hint="eastAsia"/>
-        </w:rPr>
-        <w:t>虚拟机</w:t>
-      </w:r>
-      <w:r>
-        <w:rPr>
-          <w:rFonts w:hint="eastAsia"/>
-        </w:rPr>
-        <w:t>。用来替代</w:t>
-      </w:r>
-      <w:r>
-        <w:rPr>
-          <w:rFonts w:hint="eastAsia"/>
-        </w:rPr>
-        <w:t>J</w:t>
-      </w:r>
-      <w:r>
-        <w:t>IT</w:t>
-      </w:r>
-      <w:r>
-        <w:rPr>
-          <w:rFonts w:hint="eastAsia"/>
-        </w:rPr>
-        <w:t>（</w:t>
-      </w:r>
-      <w:r>
-        <w:rPr>
-          <w:rFonts w:hint="eastAsia"/>
-        </w:rPr>
-        <w:t>Just</w:t>
-      </w:r>
-      <w:r>
-        <w:t xml:space="preserve"> </w:t>
-      </w:r>
-      <w:r>
-        <w:rPr>
-          <w:rFonts w:hint="eastAsia"/>
-        </w:rPr>
-        <w:t>in</w:t>
-      </w:r>
-      <w:r>
-        <w:t xml:space="preserve"> </w:t>
-      </w:r>
-      <w:r>
-        <w:rPr>
-          <w:rFonts w:hint="eastAsia"/>
-        </w:rPr>
-        <w:t>time</w:t>
-      </w:r>
-      <w:r>
-        <w:rPr>
-          <w:rFonts w:hint="eastAsia"/>
-        </w:rPr>
-        <w:t>，即时编译），提高运行。</w:t>
-      </w:r>
-    </w:p>
-    <w:p>
-      <w:r>
-        <w:t>J</w:t>
-      </w:r>
-      <w:r>
-        <w:rPr>
-          <w:rFonts w:hint="eastAsia"/>
-        </w:rPr>
-        <w:t>ava</w:t>
-      </w:r>
-      <w:r>
-        <w:rPr>
-          <w:rFonts w:hint="eastAsia"/>
-        </w:rPr>
-        <w:t>起初将原代码编译为</w:t>
-      </w:r>
-      <w:r>
-        <w:rPr>
-          <w:rFonts w:hint="eastAsia"/>
-        </w:rPr>
-        <w:t>class</w:t>
-      </w:r>
-      <w:r>
-        <w:rPr>
-          <w:rFonts w:hint="eastAsia"/>
-        </w:rPr>
-        <w:t>在虚拟机运行，速度慢。</w:t>
-      </w:r>
-    </w:p>
-    <w:p>
-      <w:r>
+        <w:t>文件）</w:t>
+      </w:r>
+      <w:r>
+        <w:rPr>
+          <w:rFonts w:hint="eastAsia"/>
+        </w:rPr>
+        <w:t>用解释的方式加载到</w:t>
+      </w:r>
+      <w:r>
+        <w:rPr>
+          <w:rFonts w:hint="eastAsia"/>
+        </w:rPr>
+        <w:t>V</w:t>
+      </w:r>
+      <w:r>
+        <w:t>M</w:t>
+      </w:r>
+      <w:r>
+        <w:rPr>
+          <w:rFonts w:hint="eastAsia"/>
+        </w:rPr>
+        <w:t>中。使用频率高，对程序性能影响重要的代码，</w:t>
+      </w:r>
+      <w:proofErr w:type="gramStart"/>
+      <w:r>
+        <w:rPr>
+          <w:rFonts w:hint="eastAsia"/>
+        </w:rPr>
+        <w:t>称之为</w:t>
+      </w:r>
+      <w:r>
+        <w:rPr>
+          <w:rFonts w:hint="eastAsia"/>
+        </w:rPr>
+        <w:t>(</w:t>
+      </w:r>
+      <w:proofErr w:type="gramEnd"/>
+      <w:r>
+        <w:t>Hotspot)</w:t>
+      </w:r>
+      <w:r>
+        <w:rPr>
+          <w:rFonts w:hint="eastAsia"/>
+        </w:rPr>
+        <w:t>。</w:t>
+      </w:r>
+      <w:r>
+        <w:rPr>
+          <w:rFonts w:hint="eastAsia"/>
+        </w:rPr>
         <w:t>H</w:t>
       </w:r>
       <w:r>
-        <w:rPr>
-          <w:rFonts w:hint="eastAsia"/>
-        </w:rPr>
-        <w:t>otspot</w:t>
-      </w:r>
-      <w:r>
-        <w:rPr>
-          <w:rFonts w:hint="eastAsia"/>
-        </w:rPr>
-        <w:t>将常用的部分代码编译为</w:t>
-      </w:r>
-      <w:r>
-        <w:rPr>
-          <w:rFonts w:hint="eastAsia"/>
-        </w:rPr>
-        <w:t>native</w:t>
-      </w:r>
-      <w:r>
-        <w:rPr>
-          <w:rFonts w:hint="eastAsia"/>
-        </w:rPr>
-        <w:t>代码，</w:t>
-      </w:r>
-      <w:r>
-        <w:rPr>
-          <w:rFonts w:hint="eastAsia"/>
-        </w:rPr>
-        <w:t>速度快</w:t>
-      </w:r>
-      <w:r>
-        <w:rPr>
-          <w:rFonts w:hint="eastAsia"/>
-        </w:rPr>
-        <w:t>。</w:t>
-      </w:r>
-    </w:p>
-    <w:p>
-      <w:proofErr w:type="spellStart"/>
-      <w:r>
-        <w:t>H</w:t>
-      </w:r>
-      <w:r>
-        <w:rPr>
-          <w:rFonts w:hint="eastAsia"/>
-        </w:rPr>
-        <w:t>otsopt</w:t>
-      </w:r>
-      <w:proofErr w:type="spellEnd"/>
-      <w:r>
-        <w:rPr>
-          <w:rFonts w:hint="eastAsia"/>
-        </w:rPr>
-        <w:t>属于</w:t>
-      </w:r>
-      <w:r>
-        <w:rPr>
-          <w:rFonts w:hint="eastAsia"/>
-        </w:rPr>
-        <w:t>动态</w:t>
-      </w:r>
-      <w:r>
-        <w:rPr>
-          <w:rFonts w:hint="eastAsia"/>
-        </w:rPr>
-        <w:t>编译。</w:t>
-      </w:r>
-    </w:p>
-    <w:p>
-      <w:proofErr w:type="spellStart"/>
-      <w:r>
-        <w:lastRenderedPageBreak/>
-        <w:t>J</w:t>
-      </w:r>
-      <w:r>
-        <w:rPr>
-          <w:rFonts w:hint="eastAsia"/>
-        </w:rPr>
-        <w:t>vm</w:t>
-      </w:r>
-      <w:proofErr w:type="spellEnd"/>
-      <w:r>
-        <w:rPr>
-          <w:rFonts w:hint="eastAsia"/>
-        </w:rPr>
-        <w:t>在</w:t>
-      </w:r>
-      <w:r>
-        <w:rPr>
-          <w:rFonts w:hint="eastAsia"/>
-        </w:rPr>
-        <w:t>每次运行</w:t>
-      </w:r>
-      <w:r>
-        <w:rPr>
-          <w:rFonts w:hint="eastAsia"/>
-        </w:rPr>
-        <w:t>的时候，会读取</w:t>
-      </w:r>
-      <w:r>
-        <w:rPr>
-          <w:rFonts w:hint="eastAsia"/>
-        </w:rPr>
-        <w:t>J</w:t>
-      </w:r>
-      <w:r>
-        <w:t>RE</w:t>
-      </w:r>
-      <w:r>
-        <w:rPr>
-          <w:rFonts w:hint="eastAsia"/>
-        </w:rPr>
-        <w:t>所有代码编译成本地代码</w:t>
-      </w:r>
-      <w:r>
-        <w:rPr>
-          <w:rFonts w:hint="eastAsia"/>
-        </w:rPr>
-        <w:t>（字节码）</w:t>
-      </w:r>
-      <w:r>
-        <w:rPr>
-          <w:rFonts w:hint="eastAsia"/>
-        </w:rPr>
-        <w:t>。然后你编写的代码会被</w:t>
-      </w:r>
-      <w:r>
-        <w:rPr>
-          <w:rFonts w:hint="eastAsia"/>
-        </w:rPr>
-        <w:t>J</w:t>
-      </w:r>
-      <w:r>
-        <w:t>IT</w:t>
-      </w:r>
-      <w:r>
-        <w:rPr>
-          <w:rFonts w:hint="eastAsia"/>
-        </w:rPr>
-        <w:t>即时编译成本地代码</w:t>
-      </w:r>
-      <w:r>
-        <w:rPr>
-          <w:rFonts w:hint="eastAsia"/>
-        </w:rPr>
-        <w:t>（编译器）。</w:t>
-      </w:r>
-    </w:p>
-    <w:p/>
-    <w:p>
-      <w:r>
-        <w:rPr>
-          <w:rFonts w:hint="eastAsia"/>
-        </w:rPr>
-        <w:t>计算机不能直接理解编译高级语言，只能执行机器语言，所以必须将高级语言翻译成机器语言在执行。</w:t>
-      </w:r>
-    </w:p>
-    <w:p>
-      <w:r>
-        <w:rPr>
-          <w:rFonts w:hint="eastAsia"/>
-        </w:rPr>
-        <w:t>编译器</w:t>
-      </w:r>
-    </w:p>
-    <w:p>
-      <w:r>
-        <w:t>Java</w:t>
-      </w:r>
-      <w:r>
-        <w:rPr>
-          <w:rFonts w:hint="eastAsia"/>
-        </w:rPr>
-        <w:t>源代码编译成</w:t>
-      </w:r>
-      <w:r>
-        <w:rPr>
-          <w:rFonts w:hint="eastAsia"/>
-        </w:rPr>
-        <w:t>class</w:t>
-      </w:r>
-      <w:r>
-        <w:rPr>
-          <w:rFonts w:hint="eastAsia"/>
-        </w:rPr>
-        <w:t>字节码文件。</w:t>
-      </w:r>
-    </w:p>
-    <w:p>
-      <w:r>
-        <w:rPr>
-          <w:rFonts w:hint="eastAsia"/>
-        </w:rPr>
-        <w:t>解释器</w:t>
-      </w:r>
-    </w:p>
-    <w:p>
-      <w:r>
-        <w:rPr>
-          <w:rFonts w:hint="eastAsia"/>
-        </w:rPr>
-        <w:t>用来解释</w:t>
-      </w:r>
-      <w:r>
-        <w:rPr>
-          <w:rFonts w:hint="eastAsia"/>
-        </w:rPr>
-        <w:t>class</w:t>
-      </w:r>
-      <w:r>
-        <w:rPr>
-          <w:rFonts w:hint="eastAsia"/>
-        </w:rPr>
-        <w:t>字节码文件。</w:t>
-      </w:r>
-    </w:p>
-    <w:p>
-      <w:r>
-        <w:rPr>
-          <w:rFonts w:hint="eastAsia"/>
-        </w:rPr>
-        <w:t>I</w:t>
-      </w:r>
-      <w:r>
-        <w:rPr>
-          <w:rFonts w:hint="eastAsia"/>
-        </w:rPr>
-        <w:t>解释型语言</w:t>
-      </w:r>
-    </w:p>
-    <w:p>
-      <w:r>
-        <w:t>J</w:t>
-      </w:r>
-      <w:r>
-        <w:rPr>
-          <w:rFonts w:hint="eastAsia"/>
-        </w:rPr>
-        <w:t>ava</w:t>
-      </w:r>
-      <w:r>
-        <w:rPr>
-          <w:rFonts w:hint="eastAsia"/>
-        </w:rPr>
-        <w:t>是解释型语言，在运行时编译，再由专门的解释器执行。每执行一次，就会编译一次，效率低下。</w:t>
-      </w:r>
-    </w:p>
-    <w:p>
-      <w:r>
-        <w:rPr>
-          <w:rFonts w:hint="eastAsia"/>
-        </w:rPr>
-        <w:t>优点是可以在各大平台执行。</w:t>
+        <w:t>otspot VM</w:t>
+      </w:r>
+      <w:r>
+        <w:rPr>
+          <w:rFonts w:hint="eastAsia"/>
+        </w:rPr>
+        <w:t>会将这些热点动态的编译</w:t>
+      </w:r>
+      <w:r>
+        <w:rPr>
+          <w:rFonts w:hint="eastAsia"/>
+        </w:rPr>
+        <w:t>(</w:t>
+      </w:r>
+      <w:r>
+        <w:t>JIT)</w:t>
+      </w:r>
+      <w:r>
+        <w:rPr>
+          <w:rFonts w:hint="eastAsia"/>
+        </w:rPr>
+        <w:t>成机器码</w:t>
+      </w:r>
+      <w:r>
+        <w:rPr>
+          <w:rFonts w:hint="eastAsia"/>
+        </w:rPr>
+        <w:t>(</w:t>
+      </w:r>
+      <w:r>
+        <w:t>native code),</w:t>
+      </w:r>
+      <w:r>
+        <w:rPr>
+          <w:rFonts w:hint="eastAsia"/>
+        </w:rPr>
+        <w:t>同时对机器码进行优化，提高效率。</w:t>
+      </w:r>
+      <w:r>
+        <w:rPr>
+          <w:rFonts w:hint="eastAsia"/>
+        </w:rPr>
+        <w:t>使用频率低的代码，</w:t>
+      </w:r>
+      <w:r>
+        <w:rPr>
+          <w:rFonts w:hint="eastAsia"/>
+        </w:rPr>
+        <w:t>V</w:t>
+      </w:r>
+      <w:r>
+        <w:t>M</w:t>
+      </w:r>
+      <w:r>
+        <w:rPr>
+          <w:rFonts w:hint="eastAsia"/>
+        </w:rPr>
+        <w:t>不会执行。</w:t>
+      </w:r>
+    </w:p>
+    <w:p>
+      <w:r>
+        <w:t>VI H</w:t>
+      </w:r>
+      <w:r>
+        <w:rPr>
+          <w:rFonts w:hint="eastAsia"/>
+        </w:rPr>
+        <w:t>ot</w:t>
+      </w:r>
+      <w:r>
+        <w:t>spot VM</w:t>
+      </w:r>
+      <w:r>
+        <w:rPr>
+          <w:rFonts w:hint="eastAsia"/>
+        </w:rPr>
+        <w:t>对字节码处理方式</w:t>
+      </w:r>
+    </w:p>
+    <w:p>
+      <w:r>
+        <w:rPr>
+          <w:rFonts w:hint="eastAsia"/>
+        </w:rPr>
+        <w:t>不编译：运行时编译</w:t>
       </w:r>
     </w:p>
     <w:p>
@@ -1649,225 +2185,7 @@
         <w:rPr>
           <w:rFonts w:hint="eastAsia"/>
         </w:rPr>
-        <w:t>缺点是需要解释环境（安装</w:t>
-      </w:r>
-      <w:proofErr w:type="spellStart"/>
-      <w:r>
-        <w:rPr>
-          <w:rFonts w:hint="eastAsia"/>
-        </w:rPr>
-        <w:t>jvm</w:t>
-      </w:r>
-      <w:proofErr w:type="spellEnd"/>
-      <w:r>
-        <w:rPr>
-          <w:rFonts w:hint="eastAsia"/>
-        </w:rPr>
-        <w:t>），运行慢。</w:t>
-      </w:r>
-    </w:p>
-    <w:p>
-      <w:r>
-        <w:t>II</w:t>
-      </w:r>
-      <w:r>
-        <w:rPr>
-          <w:rFonts w:hint="eastAsia"/>
-        </w:rPr>
-        <w:t>编译型语言</w:t>
-      </w:r>
-    </w:p>
-    <w:p>
-      <w:r>
-        <w:rPr>
-          <w:rFonts w:hint="eastAsia"/>
-        </w:rPr>
-        <w:t>编写的程序在运行之前，需要通过编译器将代码</w:t>
-      </w:r>
-      <w:r>
-        <w:rPr>
-          <w:rFonts w:hint="eastAsia"/>
-        </w:rPr>
-        <w:t>编译</w:t>
-      </w:r>
-      <w:r>
-        <w:rPr>
-          <w:rFonts w:hint="eastAsia"/>
-        </w:rPr>
-        <w:t>成机器语言，然后由操作系统执行。</w:t>
-      </w:r>
-    </w:p>
-    <w:p>
-      <w:r>
-        <w:rPr>
-          <w:rFonts w:hint="eastAsia"/>
-        </w:rPr>
-        <w:t>编译和执行是分开的，但不能跨平台。</w:t>
-      </w:r>
-    </w:p>
-    <w:p>
-      <w:r>
-        <w:rPr>
-          <w:rFonts w:hint="eastAsia"/>
-        </w:rPr>
-        <w:t>例如</w:t>
-      </w:r>
-      <w:r>
-        <w:rPr>
-          <w:rFonts w:hint="eastAsia"/>
-        </w:rPr>
-        <w:t>C</w:t>
-      </w:r>
-      <w:r>
-        <w:rPr>
-          <w:rFonts w:hint="eastAsia"/>
-        </w:rPr>
-        <w:t>编译成</w:t>
-      </w:r>
-      <w:r>
-        <w:rPr>
-          <w:rFonts w:hint="eastAsia"/>
-        </w:rPr>
-        <w:t>exe</w:t>
-      </w:r>
-      <w:r>
-        <w:rPr>
-          <w:rFonts w:hint="eastAsia"/>
-        </w:rPr>
-        <w:t>，在</w:t>
-      </w:r>
-      <w:r>
-        <w:rPr>
-          <w:rFonts w:hint="eastAsia"/>
-        </w:rPr>
-        <w:t>windows</w:t>
-      </w:r>
-      <w:r>
-        <w:rPr>
-          <w:rFonts w:hint="eastAsia"/>
-        </w:rPr>
-        <w:t>可以执行。在其他系统就需要重新编写了。</w:t>
-      </w:r>
-    </w:p>
-    <w:p>
-      <w:r>
-        <w:rPr>
-          <w:rFonts w:hint="eastAsia"/>
-        </w:rPr>
-        <w:t>优点：运行快，同环境对环境要求低</w:t>
-      </w:r>
-    </w:p>
-    <w:p>
-      <w:r>
-        <w:rPr>
-          <w:rFonts w:hint="eastAsia"/>
-        </w:rPr>
-        <w:t>确定：无法移植。（硬伤）</w:t>
-      </w:r>
-    </w:p>
-    <w:p>
-      <w:r>
-        <w:t>III</w:t>
-      </w:r>
-      <w:r>
-        <w:rPr>
-          <w:rFonts w:hint="eastAsia"/>
-        </w:rPr>
-        <w:t>动态编译</w:t>
-      </w:r>
-    </w:p>
-    <w:p>
-      <w:r>
-        <w:t>Hotspot VM</w:t>
-      </w:r>
-      <w:r>
-        <w:rPr>
-          <w:rFonts w:hint="eastAsia"/>
-        </w:rPr>
-        <w:t>对字节码的编译不是在程序运行之前，而是在程序运行过程中。</w:t>
-      </w:r>
-    </w:p>
-    <w:p>
-      <w:pPr>
-        <w:rPr>
-          <w:rFonts w:hint="eastAsia"/>
-        </w:rPr>
-      </w:pPr>
-      <w:r>
-        <w:t>Hotspot VM</w:t>
-      </w:r>
-      <w:r>
-        <w:rPr>
-          <w:rFonts w:hint="eastAsia"/>
-        </w:rPr>
-        <w:t>有一个监视器（</w:t>
-      </w:r>
-      <w:r>
-        <w:rPr>
-          <w:rFonts w:hint="eastAsia"/>
-        </w:rPr>
-        <w:t>profile</w:t>
-      </w:r>
-      <w:r>
-        <w:t xml:space="preserve"> </w:t>
-      </w:r>
-      <w:r>
-        <w:rPr>
-          <w:rFonts w:hint="eastAsia"/>
-        </w:rPr>
-        <w:t>monitor</w:t>
-      </w:r>
-      <w:proofErr w:type="gramStart"/>
-      <w:r>
-        <w:rPr>
-          <w:rFonts w:hint="eastAsia"/>
-        </w:rPr>
-        <w:t>）</w:t>
-      </w:r>
-      <w:r>
-        <w:t>,</w:t>
-      </w:r>
-      <w:r>
-        <w:rPr>
-          <w:rFonts w:hint="eastAsia"/>
-        </w:rPr>
-        <w:t>用来监视运行状况</w:t>
-      </w:r>
-      <w:proofErr w:type="gramEnd"/>
-      <w:r>
-        <w:rPr>
-          <w:rFonts w:hint="eastAsia"/>
-        </w:rPr>
-        <w:t>。</w:t>
-      </w:r>
-    </w:p>
-    <w:p>
-      <w:r>
-        <w:t>Java</w:t>
-      </w:r>
-      <w:r>
-        <w:rPr>
-          <w:rFonts w:hint="eastAsia"/>
-        </w:rPr>
-        <w:t>字节码（</w:t>
-      </w:r>
-      <w:r>
-        <w:rPr>
-          <w:rFonts w:hint="eastAsia"/>
-        </w:rPr>
-        <w:t>class</w:t>
-      </w:r>
-      <w:r>
-        <w:rPr>
-          <w:rFonts w:hint="eastAsia"/>
-        </w:rPr>
-        <w:t>文件）</w:t>
-      </w:r>
-      <w:r>
-        <w:rPr>
-          <w:rFonts w:hint="eastAsia"/>
-        </w:rPr>
-        <w:t>用解释的方式加载到</w:t>
+        <w:t>编译：字节码编译成本地代码，</w:t>
       </w:r>
       <w:r>
         <w:rPr>
@@ -1882,151 +2200,6 @@
         <w:rPr>
           <w:rFonts w:hint="eastAsia"/>
         </w:rPr>
-        <w:t>中。使用频率高，对程序性能影响重要的代码，</w:t>
-      </w:r>
-      <w:proofErr w:type="gramStart"/>
-      <w:r>
-        <w:rPr>
-          <w:rFonts w:hint="eastAsia"/>
-        </w:rPr>
-        <w:t>称之为</w:t>
-      </w:r>
-      <w:r>
-        <w:rPr>
-          <w:rFonts w:hint="eastAsia"/>
-        </w:rPr>
-        <w:t>(</w:t>
-      </w:r>
-      <w:proofErr w:type="gramEnd"/>
-      <w:r>
-        <w:t>Hotspot)</w:t>
-      </w:r>
-      <w:r>
-        <w:rPr>
-          <w:rFonts w:hint="eastAsia"/>
-        </w:rPr>
-        <w:t>。</w:t>
-      </w:r>
-      <w:r>
-        <w:rPr>
-          <w:rFonts w:hint="eastAsia"/>
-        </w:rPr>
-        <w:t>H</w:t>
-      </w:r>
-      <w:r>
-        <w:t>otspot VM</w:t>
-      </w:r>
-      <w:r>
-        <w:rPr>
-          <w:rFonts w:hint="eastAsia"/>
-        </w:rPr>
-        <w:t>会将这些热点动态的编译</w:t>
-      </w:r>
-      <w:r>
-        <w:rPr>
-          <w:rFonts w:hint="eastAsia"/>
-        </w:rPr>
-        <w:t>(</w:t>
-      </w:r>
-      <w:r>
-        <w:t>JIT)</w:t>
-      </w:r>
-      <w:r>
-        <w:rPr>
-          <w:rFonts w:hint="eastAsia"/>
-        </w:rPr>
-        <w:t>成机器码</w:t>
-      </w:r>
-      <w:r>
-        <w:rPr>
-          <w:rFonts w:hint="eastAsia"/>
-        </w:rPr>
-        <w:t>(</w:t>
-      </w:r>
-      <w:r>
-        <w:t>native code),</w:t>
-      </w:r>
-      <w:r>
-        <w:rPr>
-          <w:rFonts w:hint="eastAsia"/>
-        </w:rPr>
-        <w:t>同时对机器码进行优化，提高效率。</w:t>
-      </w:r>
-      <w:r>
-        <w:rPr>
-          <w:rFonts w:hint="eastAsia"/>
-        </w:rPr>
-        <w:t>使用频率低的代码，</w:t>
-      </w:r>
-      <w:r>
-        <w:rPr>
-          <w:rFonts w:hint="eastAsia"/>
-        </w:rPr>
-        <w:t>V</w:t>
-      </w:r>
-      <w:r>
-        <w:t>M</w:t>
-      </w:r>
-      <w:r>
-        <w:rPr>
-          <w:rFonts w:hint="eastAsia"/>
-        </w:rPr>
-        <w:t>不会执行。</w:t>
-      </w:r>
-    </w:p>
-    <w:p>
-      <w:r>
-        <w:t>VI H</w:t>
-      </w:r>
-      <w:r>
-        <w:rPr>
-          <w:rFonts w:hint="eastAsia"/>
-        </w:rPr>
-        <w:t>ot</w:t>
-      </w:r>
-      <w:r>
-        <w:t>spot VM</w:t>
-      </w:r>
-      <w:r>
-        <w:rPr>
-          <w:rFonts w:hint="eastAsia"/>
-        </w:rPr>
-        <w:t>对字节码处理方式</w:t>
-      </w:r>
-    </w:p>
-    <w:p>
-      <w:r>
-        <w:rPr>
-          <w:rFonts w:hint="eastAsia"/>
-        </w:rPr>
-        <w:t>不编译：运行时编译</w:t>
-      </w:r>
-    </w:p>
-    <w:p>
-      <w:pPr>
-        <w:rPr>
-          <w:rFonts w:hint="eastAsia"/>
-        </w:rPr>
-      </w:pPr>
-      <w:r>
-        <w:rPr>
-          <w:rFonts w:hint="eastAsia"/>
-        </w:rPr>
-        <w:t>编译：字节码编译成本地代码，</w:t>
-      </w:r>
-      <w:r>
-        <w:rPr>
-          <w:rFonts w:hint="eastAsia"/>
-        </w:rPr>
-        <w:t>V</w:t>
-      </w:r>
-      <w:r>
-        <w:t>M</w:t>
-      </w:r>
-      <w:r>
-        <w:rPr>
-          <w:rFonts w:hint="eastAsia"/>
-        </w:rPr>
         <w:t>执行时无需再次编译。</w:t>
       </w:r>
     </w:p>
@@ -2035,7 +2208,6 @@
         <w:rPr>
           <w:rFonts w:hint="eastAsia"/>
         </w:rPr>
-        <w:lastRenderedPageBreak/>
         <w:t>编译并优化：字节码编译成本地代码并优化</w:t>
       </w:r>
     </w:p>

</xml_diff>